<commit_message>
Made changes on questions.
</commit_message>
<xml_diff>
--- a/hw03/Aranda_HW03.docx
+++ b/hw03/Aranda_HW03.docx
@@ -14,13 +14,8 @@
     </w:p>
     <w:p>
       <w:r>
-        <w:t xml:space="preserve">Edward </w:t>
-      </w:r>
-      <w:proofErr w:type="spellStart"/>
-      <w:r>
-        <w:t>Peir</w:t>
-      </w:r>
-      <w:proofErr w:type="spellEnd"/>
+        <w:t>Edward Peir</w:t>
+      </w:r>
     </w:p>
     <w:p>
       <w:r>
@@ -84,19 +79,11 @@
           <w:rFonts w:ascii="NimbusMonL" w:eastAsia="Times New Roman" w:hAnsi="NimbusMonL" w:cs="Courier New"/>
         </w:rPr>
       </w:pPr>
-      <w:proofErr w:type="spellStart"/>
-      <w:r>
-        <w:rPr>
-          <w:rFonts w:ascii="NimbusMonL" w:eastAsia="Times New Roman" w:hAnsi="NimbusMonL" w:cs="Courier New"/>
-        </w:rPr>
-        <w:t>int</w:t>
-      </w:r>
-      <w:proofErr w:type="spellEnd"/>
-      <w:r>
-        <w:rPr>
-          <w:rFonts w:ascii="NimbusMonL" w:eastAsia="Times New Roman" w:hAnsi="NimbusMonL" w:cs="Courier New"/>
-        </w:rPr>
-        <w:t xml:space="preserve"> min;</w:t>
+      <w:r>
+        <w:rPr>
+          <w:rFonts w:ascii="NimbusMonL" w:eastAsia="Times New Roman" w:hAnsi="NimbusMonL" w:cs="Courier New"/>
+        </w:rPr>
+        <w:t>int min;</w:t>
       </w:r>
     </w:p>
     <w:p>
@@ -124,69 +111,11 @@
           <w:rFonts w:ascii="NimbusMonL" w:eastAsia="Times New Roman" w:hAnsi="NimbusMonL" w:cs="Courier New"/>
         </w:rPr>
       </w:pPr>
-      <w:proofErr w:type="gramStart"/>
-      <w:r>
-        <w:rPr>
-          <w:rFonts w:ascii="NimbusMonL" w:eastAsia="Times New Roman" w:hAnsi="NimbusMonL" w:cs="Courier New"/>
-        </w:rPr>
-        <w:t>for(</w:t>
-      </w:r>
-      <w:proofErr w:type="spellStart"/>
-      <w:proofErr w:type="gramEnd"/>
-      <w:r>
-        <w:rPr>
-          <w:rFonts w:ascii="NimbusMonL" w:eastAsia="Times New Roman" w:hAnsi="NimbusMonL" w:cs="Courier New"/>
-        </w:rPr>
-        <w:t>int</w:t>
-      </w:r>
-      <w:proofErr w:type="spellEnd"/>
-      <w:r>
-        <w:rPr>
-          <w:rFonts w:ascii="NimbusMonL" w:eastAsia="Times New Roman" w:hAnsi="NimbusMonL" w:cs="Courier New"/>
-        </w:rPr>
-        <w:t xml:space="preserve"> </w:t>
-      </w:r>
-      <w:proofErr w:type="spellStart"/>
-      <w:r>
-        <w:rPr>
-          <w:rFonts w:ascii="NimbusMonL" w:eastAsia="Times New Roman" w:hAnsi="NimbusMonL" w:cs="Courier New"/>
-        </w:rPr>
-        <w:t>i</w:t>
-      </w:r>
-      <w:proofErr w:type="spellEnd"/>
-      <w:r>
-        <w:rPr>
-          <w:rFonts w:ascii="NimbusMonL" w:eastAsia="Times New Roman" w:hAnsi="NimbusMonL" w:cs="Courier New"/>
-        </w:rPr>
-        <w:t xml:space="preserve">=0; </w:t>
-      </w:r>
-      <w:proofErr w:type="spellStart"/>
-      <w:r>
-        <w:rPr>
-          <w:rFonts w:ascii="NimbusMonL" w:eastAsia="Times New Roman" w:hAnsi="NimbusMonL" w:cs="Courier New"/>
-        </w:rPr>
-        <w:t>i</w:t>
-      </w:r>
-      <w:proofErr w:type="spellEnd"/>
-      <w:r>
-        <w:rPr>
-          <w:rFonts w:ascii="NimbusMonL" w:eastAsia="Times New Roman" w:hAnsi="NimbusMonL" w:cs="Courier New"/>
-        </w:rPr>
-        <w:t>&lt;10; ++</w:t>
-      </w:r>
-      <w:proofErr w:type="spellStart"/>
-      <w:r>
-        <w:rPr>
-          <w:rFonts w:ascii="NimbusMonL" w:eastAsia="Times New Roman" w:hAnsi="NimbusMonL" w:cs="Courier New"/>
-        </w:rPr>
-        <w:t>i</w:t>
-      </w:r>
-      <w:proofErr w:type="spellEnd"/>
-      <w:r>
-        <w:rPr>
-          <w:rFonts w:ascii="NimbusMonL" w:eastAsia="Times New Roman" w:hAnsi="NimbusMonL" w:cs="Courier New"/>
-        </w:rPr>
-        <w:t>) {</w:t>
+      <w:r>
+        <w:rPr>
+          <w:rFonts w:ascii="NimbusMonL" w:eastAsia="Times New Roman" w:hAnsi="NimbusMonL" w:cs="Courier New"/>
+        </w:rPr>
+        <w:t>for(int i=0; i&lt;10; ++i) {</w:t>
       </w:r>
     </w:p>
     <w:p>
@@ -214,19 +143,11 @@
           <w:rFonts w:ascii="NimbusMonL" w:eastAsia="Times New Roman" w:hAnsi="NimbusMonL" w:cs="Courier New"/>
         </w:rPr>
       </w:pPr>
-      <w:proofErr w:type="spellStart"/>
-      <w:r>
-        <w:rPr>
-          <w:rFonts w:ascii="NimbusMonL" w:eastAsia="Times New Roman" w:hAnsi="NimbusMonL" w:cs="Courier New"/>
-        </w:rPr>
-        <w:t>int</w:t>
-      </w:r>
-      <w:proofErr w:type="spellEnd"/>
-      <w:r>
-        <w:rPr>
-          <w:rFonts w:ascii="NimbusMonL" w:eastAsia="Times New Roman" w:hAnsi="NimbusMonL" w:cs="Courier New"/>
-        </w:rPr>
-        <w:t xml:space="preserve"> value;</w:t>
+      <w:r>
+        <w:rPr>
+          <w:rFonts w:ascii="NimbusMonL" w:eastAsia="Times New Roman" w:hAnsi="NimbusMonL" w:cs="Courier New"/>
+        </w:rPr>
+        <w:t>int value;</w:t>
       </w:r>
     </w:p>
     <w:p>
@@ -254,27 +175,11 @@
           <w:rFonts w:ascii="NimbusMonL" w:eastAsia="Times New Roman" w:hAnsi="NimbusMonL" w:cs="Courier New"/>
         </w:rPr>
       </w:pPr>
-      <w:proofErr w:type="spellStart"/>
-      <w:proofErr w:type="gramStart"/>
-      <w:r>
-        <w:rPr>
-          <w:rFonts w:ascii="NimbusMonL" w:eastAsia="Times New Roman" w:hAnsi="NimbusMonL" w:cs="Courier New"/>
-        </w:rPr>
-        <w:t>scanf</w:t>
-      </w:r>
-      <w:proofErr w:type="spellEnd"/>
-      <w:r>
-        <w:rPr>
-          <w:rFonts w:ascii="NimbusMonL" w:eastAsia="Times New Roman" w:hAnsi="NimbusMonL" w:cs="Courier New"/>
-        </w:rPr>
-        <w:t>(</w:t>
-      </w:r>
-      <w:proofErr w:type="gramEnd"/>
-      <w:r>
-        <w:rPr>
-          <w:rFonts w:ascii="NimbusMonL" w:eastAsia="Times New Roman" w:hAnsi="NimbusMonL" w:cs="Courier New"/>
-        </w:rPr>
-        <w:t>"%d", &amp;value);</w:t>
+      <w:r>
+        <w:rPr>
+          <w:rFonts w:ascii="NimbusMonL" w:eastAsia="Times New Roman" w:hAnsi="NimbusMonL" w:cs="Courier New"/>
+        </w:rPr>
+        <w:t>scanf("%d", &amp;value);</w:t>
       </w:r>
     </w:p>
     <w:p>
@@ -306,21 +211,7 @@
         <w:rPr>
           <w:rFonts w:ascii="NimbusMonL" w:eastAsia="Times New Roman" w:hAnsi="NimbusMonL" w:cs="Courier New"/>
         </w:rPr>
-        <w:t>if(</w:t>
-      </w:r>
-      <w:proofErr w:type="spellStart"/>
-      <w:r>
-        <w:rPr>
-          <w:rFonts w:ascii="NimbusMonL" w:eastAsia="Times New Roman" w:hAnsi="NimbusMonL" w:cs="Courier New"/>
-        </w:rPr>
-        <w:t>i</w:t>
-      </w:r>
-      <w:proofErr w:type="spellEnd"/>
-      <w:r>
-        <w:rPr>
-          <w:rFonts w:ascii="NimbusMonL" w:eastAsia="Times New Roman" w:hAnsi="NimbusMonL" w:cs="Courier New"/>
-        </w:rPr>
-        <w:t>=</w:t>
+        <w:t>if(i=</w:t>
       </w:r>
       <w:r>
         <w:rPr>
@@ -477,27 +368,11 @@
           <w:rFonts w:ascii="NimbusMonL" w:eastAsia="Times New Roman" w:hAnsi="NimbusMonL" w:cs="Courier New"/>
         </w:rPr>
       </w:pPr>
-      <w:proofErr w:type="spellStart"/>
-      <w:proofErr w:type="gramStart"/>
-      <w:r>
-        <w:rPr>
-          <w:rFonts w:ascii="NimbusMonL" w:eastAsia="Times New Roman" w:hAnsi="NimbusMonL" w:cs="Courier New"/>
-        </w:rPr>
-        <w:t>printf</w:t>
-      </w:r>
-      <w:proofErr w:type="spellEnd"/>
-      <w:r>
-        <w:rPr>
-          <w:rFonts w:ascii="NimbusMonL" w:eastAsia="Times New Roman" w:hAnsi="NimbusMonL" w:cs="Courier New"/>
-        </w:rPr>
-        <w:t>(</w:t>
-      </w:r>
-      <w:proofErr w:type="gramEnd"/>
-      <w:r>
-        <w:rPr>
-          <w:rFonts w:ascii="NimbusMonL" w:eastAsia="Times New Roman" w:hAnsi="NimbusMonL" w:cs="Courier New"/>
-        </w:rPr>
-        <w:t>"The smallest or the 10 values you entered was %d\n", min);</w:t>
+      <w:r>
+        <w:rPr>
+          <w:rFonts w:ascii="NimbusMonL" w:eastAsia="Times New Roman" w:hAnsi="NimbusMonL" w:cs="Courier New"/>
+        </w:rPr>
+        <w:t>printf("The smallest or the 10 values you entered was %d\n", min);</w:t>
       </w:r>
     </w:p>
     <w:p>
@@ -543,76 +418,72 @@
           <w:rFonts w:ascii="NimbusMonL" w:eastAsia="Times New Roman" w:hAnsi="NimbusMonL" w:cs="Courier New"/>
         </w:rPr>
       </w:pPr>
-      <w:proofErr w:type="spellStart"/>
-      <w:r>
-        <w:rPr>
-          <w:rFonts w:ascii="NimbusMonL" w:eastAsia="Times New Roman" w:hAnsi="NimbusMonL" w:cs="Courier New"/>
+      <w:r>
+        <w:rPr>
+          <w:rFonts w:ascii="NimbusMonL" w:eastAsia="Times New Roman" w:hAnsi="NimbusMonL" w:cs="Courier New"/>
+          <w:position w:val="-4"/>
+        </w:rPr>
+        <w:t xml:space="preserve"> </w:t>
+      </w:r>
+      <w:r>
+        <w:rPr>
+          <w:rFonts w:ascii="NimbusMonL" w:eastAsia="Times New Roman" w:hAnsi="NimbusMonL" w:cs="Courier New"/>
+        </w:rPr>
+        <w:t>pointerToMax(</w:t>
+      </w:r>
+      <w:r>
+        <w:rPr>
+          <w:rFonts w:ascii="NimbusMonL" w:eastAsia="Times New Roman" w:hAnsi="NimbusMonL" w:cs="Courier New"/>
+          <w:color w:val="FF0000"/>
         </w:rPr>
         <w:t>int</w:t>
       </w:r>
-      <w:proofErr w:type="spellEnd"/>
-      <w:r>
-        <w:rPr>
-          <w:rFonts w:ascii="NimbusMonL" w:eastAsia="Times New Roman" w:hAnsi="NimbusMonL" w:cs="Courier New"/>
-          <w:position w:val="-4"/>
-        </w:rPr>
-        <w:t xml:space="preserve"> </w:t>
-      </w:r>
-      <w:proofErr w:type="spellStart"/>
-      <w:proofErr w:type="gramStart"/>
-      <w:r>
-        <w:rPr>
-          <w:rFonts w:ascii="NimbusMonL" w:eastAsia="Times New Roman" w:hAnsi="NimbusMonL" w:cs="Courier New"/>
-        </w:rPr>
-        <w:t>pointerToMax</w:t>
-      </w:r>
-      <w:proofErr w:type="spellEnd"/>
-      <w:r>
-        <w:rPr>
-          <w:rFonts w:ascii="NimbusMonL" w:eastAsia="Times New Roman" w:hAnsi="NimbusMonL" w:cs="Courier New"/>
-        </w:rPr>
-        <w:t>(</w:t>
-      </w:r>
-      <w:proofErr w:type="spellStart"/>
-      <w:proofErr w:type="gramEnd"/>
-      <w:r>
-        <w:rPr>
-          <w:rFonts w:ascii="NimbusMonL" w:eastAsia="Times New Roman" w:hAnsi="NimbusMonL" w:cs="Courier New"/>
+      <w:r>
+        <w:rPr>
+          <w:rFonts w:ascii="NimbusMonL" w:eastAsia="Times New Roman" w:hAnsi="NimbusMonL" w:cs="Courier New"/>
+          <w:color w:val="FF0000"/>
+        </w:rPr>
+        <w:t>*</w:t>
+      </w:r>
+      <w:r>
+        <w:rPr>
+          <w:rFonts w:ascii="NimbusMonL" w:eastAsia="Times New Roman" w:hAnsi="NimbusMonL" w:cs="Courier New"/>
+          <w:color w:val="FF0000"/>
+        </w:rPr>
+        <w:t xml:space="preserve"> a</w:t>
+      </w:r>
+      <w:r>
+        <w:rPr>
+          <w:rFonts w:ascii="NimbusMonL" w:eastAsia="Times New Roman" w:hAnsi="NimbusMonL" w:cs="Courier New"/>
+        </w:rPr>
+        <w:t xml:space="preserve">, </w:t>
+      </w:r>
+      <w:r>
+        <w:rPr>
+          <w:rFonts w:ascii="NimbusMonL" w:eastAsia="Times New Roman" w:hAnsi="NimbusMonL" w:cs="Courier New"/>
+          <w:color w:val="FF0000"/>
         </w:rPr>
         <w:t>int</w:t>
       </w:r>
-      <w:proofErr w:type="spellEnd"/>
-      <w:r>
-        <w:rPr>
-          <w:rFonts w:ascii="NimbusMonL" w:eastAsia="Times New Roman" w:hAnsi="NimbusMonL" w:cs="Courier New"/>
+      <w:r>
+        <w:rPr>
+          <w:rFonts w:ascii="NimbusMonL" w:eastAsia="Times New Roman" w:hAnsi="NimbusMonL" w:cs="Courier New"/>
+          <w:color w:val="FF0000"/>
         </w:rPr>
         <w:t>*</w:t>
       </w:r>
       <w:r>
         <w:rPr>
           <w:rFonts w:ascii="NimbusMonL" w:eastAsia="Times New Roman" w:hAnsi="NimbusMonL" w:cs="Courier New"/>
-        </w:rPr>
-        <w:t xml:space="preserve"> a, </w:t>
-      </w:r>
-      <w:proofErr w:type="spellStart"/>
-      <w:r>
-        <w:rPr>
-          <w:rFonts w:ascii="NimbusMonL" w:eastAsia="Times New Roman" w:hAnsi="NimbusMonL" w:cs="Courier New"/>
-        </w:rPr>
-        <w:t>int</w:t>
-      </w:r>
-      <w:proofErr w:type="spellEnd"/>
-      <w:r>
-        <w:rPr>
-          <w:rFonts w:ascii="NimbusMonL" w:eastAsia="Times New Roman" w:hAnsi="NimbusMonL" w:cs="Courier New"/>
-        </w:rPr>
-        <w:t>*</w:t>
-      </w:r>
-      <w:r>
-        <w:rPr>
-          <w:rFonts w:ascii="NimbusMonL" w:eastAsia="Times New Roman" w:hAnsi="NimbusMonL" w:cs="Courier New"/>
-        </w:rPr>
-        <w:t xml:space="preserve"> b) {</w:t>
+          <w:color w:val="FF0000"/>
+        </w:rPr>
+        <w:t xml:space="preserve"> b</w:t>
+      </w:r>
+      <w:r>
+        <w:rPr>
+          <w:rFonts w:ascii="NimbusMonL" w:eastAsia="Times New Roman" w:hAnsi="NimbusMonL" w:cs="Courier New"/>
+        </w:rPr>
+        <w:t>) {</w:t>
       </w:r>
     </w:p>
     <w:p>
@@ -704,6 +575,8 @@
         </w:rPr>
         <w:tab/>
       </w:r>
+      <w:bookmarkStart w:id="0" w:name="_GoBack"/>
+      <w:bookmarkEnd w:id="0"/>
     </w:p>
     <w:p>
       <w:pPr>
@@ -758,8 +631,6 @@
         </w:rPr>
         <w:t xml:space="preserve">} </w:t>
       </w:r>
-      <w:bookmarkStart w:id="0" w:name="_GoBack"/>
-      <w:bookmarkEnd w:id="0"/>
     </w:p>
     <w:p>
       <w:pPr>
@@ -804,14 +675,12 @@
           <w:rFonts w:ascii="NimbusMonL" w:eastAsia="Times New Roman" w:hAnsi="NimbusMonL" w:cs="Courier New"/>
         </w:rPr>
       </w:pPr>
-      <w:proofErr w:type="spellStart"/>
       <w:r>
         <w:rPr>
           <w:rFonts w:ascii="NimbusMonL" w:eastAsia="Times New Roman" w:hAnsi="NimbusMonL" w:cs="Courier New"/>
         </w:rPr>
         <w:t>int</w:t>
       </w:r>
-      <w:proofErr w:type="spellEnd"/>
       <w:r>
         <w:rPr>
           <w:rFonts w:ascii="NimbusMonL" w:eastAsia="Times New Roman" w:hAnsi="NimbusMonL" w:cs="Courier New"/>
@@ -819,19 +688,11 @@
         </w:rPr>
         <w:t xml:space="preserve">* </w:t>
       </w:r>
-      <w:proofErr w:type="spellStart"/>
-      <w:r>
-        <w:rPr>
-          <w:rFonts w:ascii="NimbusMonL" w:eastAsia="Times New Roman" w:hAnsi="NimbusMonL" w:cs="Courier New"/>
-        </w:rPr>
-        <w:t>ptr</w:t>
-      </w:r>
-      <w:proofErr w:type="spellEnd"/>
-      <w:r>
-        <w:rPr>
-          <w:rFonts w:ascii="NimbusMonL" w:eastAsia="Times New Roman" w:hAnsi="NimbusMonL" w:cs="Courier New"/>
-        </w:rPr>
-        <w:t xml:space="preserve"> = NULL;</w:t>
+      <w:r>
+        <w:rPr>
+          <w:rFonts w:ascii="NimbusMonL" w:eastAsia="Times New Roman" w:hAnsi="NimbusMonL" w:cs="Courier New"/>
+        </w:rPr>
+        <w:t>ptr = NULL;</w:t>
       </w:r>
     </w:p>
     <w:p>
@@ -859,27 +720,11 @@
           <w:rFonts w:ascii="NimbusMonL" w:eastAsia="Times New Roman" w:hAnsi="NimbusMonL" w:cs="Courier New"/>
         </w:rPr>
       </w:pPr>
-      <w:proofErr w:type="spellStart"/>
-      <w:proofErr w:type="gramStart"/>
-      <w:r>
-        <w:rPr>
-          <w:rFonts w:ascii="NimbusMonL" w:eastAsia="Times New Roman" w:hAnsi="NimbusMonL" w:cs="Courier New"/>
-        </w:rPr>
-        <w:t>scanf</w:t>
-      </w:r>
-      <w:proofErr w:type="spellEnd"/>
-      <w:r>
-        <w:rPr>
-          <w:rFonts w:ascii="NimbusMonL" w:eastAsia="Times New Roman" w:hAnsi="NimbusMonL" w:cs="Courier New"/>
-        </w:rPr>
-        <w:t>(</w:t>
-      </w:r>
-      <w:proofErr w:type="gramEnd"/>
-      <w:r>
-        <w:rPr>
-          <w:rFonts w:ascii="NimbusMonL" w:eastAsia="Times New Roman" w:hAnsi="NimbusMonL" w:cs="Courier New"/>
-        </w:rPr>
-        <w:t xml:space="preserve">"%d", </w:t>
+      <w:r>
+        <w:rPr>
+          <w:rFonts w:ascii="NimbusMonL" w:eastAsia="Times New Roman" w:hAnsi="NimbusMonL" w:cs="Courier New"/>
+        </w:rPr>
+        <w:t xml:space="preserve">scanf("%d", </w:t>
       </w:r>
       <w:r>
         <w:rPr>
@@ -888,19 +733,11 @@
         </w:rPr>
         <w:t>*</w:t>
       </w:r>
-      <w:proofErr w:type="spellStart"/>
-      <w:r>
-        <w:rPr>
-          <w:rFonts w:ascii="NimbusMonL" w:eastAsia="Times New Roman" w:hAnsi="NimbusMonL" w:cs="Courier New"/>
-        </w:rPr>
-        <w:t>ptr</w:t>
-      </w:r>
-      <w:proofErr w:type="spellEnd"/>
-      <w:r>
-        <w:rPr>
-          <w:rFonts w:ascii="NimbusMonL" w:eastAsia="Times New Roman" w:hAnsi="NimbusMonL" w:cs="Courier New"/>
-        </w:rPr>
-        <w:t>);</w:t>
+      <w:r>
+        <w:rPr>
+          <w:rFonts w:ascii="NimbusMonL" w:eastAsia="Times New Roman" w:hAnsi="NimbusMonL" w:cs="Courier New"/>
+        </w:rPr>
+        <w:t>ptr);</w:t>
       </w:r>
     </w:p>
     <w:p>
@@ -929,41 +766,17 @@
           <w:color w:val="FF0000"/>
         </w:rPr>
       </w:pPr>
-      <w:proofErr w:type="spellStart"/>
-      <w:proofErr w:type="gramStart"/>
-      <w:r>
-        <w:rPr>
-          <w:rFonts w:ascii="NimbusMonL" w:eastAsia="Times New Roman" w:hAnsi="NimbusMonL" w:cs="Courier New"/>
-        </w:rPr>
-        <w:t>printf</w:t>
-      </w:r>
-      <w:proofErr w:type="spellEnd"/>
-      <w:r>
-        <w:rPr>
-          <w:rFonts w:ascii="NimbusMonL" w:eastAsia="Times New Roman" w:hAnsi="NimbusMonL" w:cs="Courier New"/>
-        </w:rPr>
-        <w:t>(</w:t>
-      </w:r>
-      <w:proofErr w:type="gramEnd"/>
-      <w:r>
-        <w:rPr>
-          <w:rFonts w:ascii="NimbusMonL" w:eastAsia="Times New Roman" w:hAnsi="NimbusMonL" w:cs="Courier New"/>
-        </w:rPr>
-        <w:t xml:space="preserve">"You entered %d", </w:t>
-      </w:r>
-      <w:proofErr w:type="spellStart"/>
-      <w:r>
-        <w:rPr>
-          <w:rFonts w:ascii="NimbusMonL" w:eastAsia="Times New Roman" w:hAnsi="NimbusMonL" w:cs="Courier New"/>
-        </w:rPr>
-        <w:t>ptr</w:t>
-      </w:r>
-      <w:proofErr w:type="spellEnd"/>
-      <w:r>
-        <w:rPr>
-          <w:rFonts w:ascii="NimbusMonL" w:eastAsia="Times New Roman" w:hAnsi="NimbusMonL" w:cs="Courier New"/>
-        </w:rPr>
-        <w:t>)</w:t>
+      <w:r>
+        <w:rPr>
+          <w:rFonts w:ascii="NimbusMonL" w:eastAsia="Times New Roman" w:hAnsi="NimbusMonL" w:cs="Courier New"/>
+        </w:rPr>
+        <w:t xml:space="preserve">printf("You entered %d", </w:t>
+      </w:r>
+      <w:r>
+        <w:rPr>
+          <w:rFonts w:ascii="NimbusMonL" w:eastAsia="Times New Roman" w:hAnsi="NimbusMonL" w:cs="Courier New"/>
+        </w:rPr>
+        <w:t>ptr)</w:t>
       </w:r>
       <w:r>
         <w:rPr>
@@ -1035,26 +848,11 @@
           <w:rFonts w:ascii="NimbusRomNo9L" w:hAnsi="NimbusRomNo9L"/>
         </w:rPr>
       </w:pPr>
-      <w:proofErr w:type="spellStart"/>
-      <w:r>
-        <w:rPr>
-          <w:rFonts w:ascii="NimbusRomNo9L" w:hAnsi="NimbusRomNo9L"/>
-        </w:rPr>
-        <w:t>int</w:t>
-      </w:r>
-      <w:proofErr w:type="spellEnd"/>
-      <w:r>
-        <w:rPr>
-          <w:rFonts w:ascii="NimbusRomNo9L" w:hAnsi="NimbusRomNo9L"/>
-        </w:rPr>
-        <w:t xml:space="preserve">* </w:t>
-      </w:r>
-      <w:proofErr w:type="gramStart"/>
-      <w:r>
-        <w:rPr>
-          <w:rFonts w:ascii="NimbusRomNo9L" w:hAnsi="NimbusRomNo9L"/>
-        </w:rPr>
-        <w:t>a;</w:t>
+      <w:r>
+        <w:rPr>
+          <w:rFonts w:ascii="NimbusRomNo9L" w:hAnsi="NimbusRomNo9L"/>
+        </w:rPr>
+        <w:t>int* a;</w:t>
       </w:r>
       <w:r>
         <w:rPr>
@@ -1073,15 +871,7 @@
           <w:rFonts w:ascii="NimbusRomNo9L" w:hAnsi="NimbusRomNo9L"/>
           <w:color w:val="FF0000"/>
         </w:rPr>
-        <w:t>A</w:t>
-      </w:r>
-      <w:proofErr w:type="gramEnd"/>
-      <w:r>
-        <w:rPr>
-          <w:rFonts w:ascii="NimbusRomNo9L" w:hAnsi="NimbusRomNo9L"/>
-          <w:color w:val="FF0000"/>
-        </w:rPr>
-        <w:t xml:space="preserve"> </w:t>
+        <w:t xml:space="preserve">A </w:t>
       </w:r>
       <w:r>
         <w:rPr>
@@ -1130,33 +920,11 @@
           <w:rFonts w:ascii="NimbusRomNo9L" w:hAnsi="NimbusRomNo9L"/>
         </w:rPr>
       </w:pPr>
-      <w:proofErr w:type="spellStart"/>
-      <w:r>
-        <w:rPr>
-          <w:rFonts w:ascii="NimbusRomNo9L" w:hAnsi="NimbusRomNo9L"/>
-        </w:rPr>
-        <w:t>const</w:t>
-      </w:r>
-      <w:proofErr w:type="spellEnd"/>
-      <w:r>
-        <w:rPr>
-          <w:rFonts w:ascii="NimbusRomNo9L" w:hAnsi="NimbusRomNo9L"/>
-        </w:rPr>
-        <w:t xml:space="preserve"> </w:t>
-      </w:r>
-      <w:proofErr w:type="spellStart"/>
-      <w:r>
-        <w:rPr>
-          <w:rFonts w:ascii="NimbusRomNo9L" w:hAnsi="NimbusRomNo9L"/>
-        </w:rPr>
-        <w:t>int</w:t>
-      </w:r>
-      <w:proofErr w:type="spellEnd"/>
-      <w:r>
-        <w:rPr>
-          <w:rFonts w:ascii="NimbusRomNo9L" w:hAnsi="NimbusRomNo9L"/>
-        </w:rPr>
-        <w:t xml:space="preserve"> b;</w:t>
+      <w:r>
+        <w:rPr>
+          <w:rFonts w:ascii="NimbusRomNo9L" w:hAnsi="NimbusRomNo9L"/>
+        </w:rPr>
+        <w:t>const int b;</w:t>
       </w:r>
       <w:r>
         <w:rPr>
@@ -1191,33 +959,11 @@
           <w:color w:val="FF0000"/>
         </w:rPr>
       </w:pPr>
-      <w:proofErr w:type="spellStart"/>
-      <w:r>
-        <w:rPr>
-          <w:rFonts w:ascii="NimbusRomNo9L" w:hAnsi="NimbusRomNo9L"/>
-        </w:rPr>
-        <w:t>const</w:t>
-      </w:r>
-      <w:proofErr w:type="spellEnd"/>
-      <w:r>
-        <w:rPr>
-          <w:rFonts w:ascii="NimbusRomNo9L" w:hAnsi="NimbusRomNo9L"/>
-        </w:rPr>
-        <w:t xml:space="preserve"> </w:t>
-      </w:r>
-      <w:proofErr w:type="spellStart"/>
-      <w:r>
-        <w:rPr>
-          <w:rFonts w:ascii="NimbusRomNo9L" w:hAnsi="NimbusRomNo9L"/>
-        </w:rPr>
-        <w:t>int</w:t>
-      </w:r>
-      <w:proofErr w:type="spellEnd"/>
-      <w:r>
-        <w:rPr>
-          <w:rFonts w:ascii="NimbusRomNo9L" w:hAnsi="NimbusRomNo9L"/>
-        </w:rPr>
-        <w:t>* c;</w:t>
+      <w:r>
+        <w:rPr>
+          <w:rFonts w:ascii="NimbusRomNo9L" w:hAnsi="NimbusRomNo9L"/>
+        </w:rPr>
+        <w:t>const int* c;</w:t>
       </w:r>
       <w:r>
         <w:rPr>
@@ -1258,33 +1004,11 @@
           <w:rFonts w:ascii="NimbusRomNo9L" w:hAnsi="NimbusRomNo9L"/>
         </w:rPr>
       </w:pPr>
-      <w:proofErr w:type="spellStart"/>
-      <w:r>
-        <w:rPr>
-          <w:rFonts w:ascii="NimbusRomNo9L" w:hAnsi="NimbusRomNo9L"/>
-        </w:rPr>
-        <w:t>int</w:t>
-      </w:r>
-      <w:proofErr w:type="spellEnd"/>
-      <w:r>
-        <w:rPr>
-          <w:rFonts w:ascii="NimbusRomNo9L" w:hAnsi="NimbusRomNo9L"/>
-        </w:rPr>
-        <w:t xml:space="preserve">* </w:t>
-      </w:r>
-      <w:proofErr w:type="spellStart"/>
-      <w:r>
-        <w:rPr>
-          <w:rFonts w:ascii="NimbusRomNo9L" w:hAnsi="NimbusRomNo9L"/>
-        </w:rPr>
-        <w:t>const</w:t>
-      </w:r>
-      <w:proofErr w:type="spellEnd"/>
-      <w:r>
-        <w:rPr>
-          <w:rFonts w:ascii="NimbusRomNo9L" w:hAnsi="NimbusRomNo9L"/>
-        </w:rPr>
-        <w:t xml:space="preserve"> d;</w:t>
+      <w:r>
+        <w:rPr>
+          <w:rFonts w:ascii="NimbusRomNo9L" w:hAnsi="NimbusRomNo9L"/>
+        </w:rPr>
+        <w:t>int* const d;</w:t>
       </w:r>
       <w:r>
         <w:rPr>
@@ -1325,47 +1049,11 @@
           <w:rFonts w:ascii="NimbusRomNo9L" w:hAnsi="NimbusRomNo9L"/>
         </w:rPr>
       </w:pPr>
-      <w:proofErr w:type="spellStart"/>
-      <w:r>
-        <w:rPr>
-          <w:rFonts w:ascii="NimbusRomNo9L" w:hAnsi="NimbusRomNo9L"/>
-        </w:rPr>
-        <w:t>const</w:t>
-      </w:r>
-      <w:proofErr w:type="spellEnd"/>
-      <w:r>
-        <w:rPr>
-          <w:rFonts w:ascii="NimbusRomNo9L" w:hAnsi="NimbusRomNo9L"/>
-        </w:rPr>
-        <w:t xml:space="preserve"> </w:t>
-      </w:r>
-      <w:proofErr w:type="spellStart"/>
-      <w:r>
-        <w:rPr>
-          <w:rFonts w:ascii="NimbusRomNo9L" w:hAnsi="NimbusRomNo9L"/>
-        </w:rPr>
-        <w:t>int</w:t>
-      </w:r>
-      <w:proofErr w:type="spellEnd"/>
-      <w:r>
-        <w:rPr>
-          <w:rFonts w:ascii="NimbusRomNo9L" w:hAnsi="NimbusRomNo9L"/>
-        </w:rPr>
-        <w:t xml:space="preserve">* </w:t>
-      </w:r>
-      <w:proofErr w:type="spellStart"/>
-      <w:r>
-        <w:rPr>
-          <w:rFonts w:ascii="NimbusRomNo9L" w:hAnsi="NimbusRomNo9L"/>
-        </w:rPr>
-        <w:t>const</w:t>
-      </w:r>
-      <w:proofErr w:type="spellEnd"/>
-      <w:r>
-        <w:rPr>
-          <w:rFonts w:ascii="NimbusRomNo9L" w:hAnsi="NimbusRomNo9L"/>
-        </w:rPr>
-        <w:t xml:space="preserve"> e; </w:t>
+      <w:r>
+        <w:rPr>
+          <w:rFonts w:ascii="NimbusRomNo9L" w:hAnsi="NimbusRomNo9L"/>
+        </w:rPr>
+        <w:t xml:space="preserve">const int* const e; </w:t>
       </w:r>
       <w:r>
         <w:rPr>
@@ -1484,28 +1172,12 @@
         </w:rPr>
         <w:t xml:space="preserve"> What is the difference between </w:t>
       </w:r>
-      <w:proofErr w:type="spellStart"/>
       <w:r>
         <w:rPr>
           <w:rFonts w:ascii="NimbusMonL" w:hAnsi="NimbusMonL"/>
         </w:rPr>
-        <w:t>const</w:t>
-      </w:r>
-      <w:proofErr w:type="spellEnd"/>
-      <w:r>
-        <w:rPr>
-          <w:rFonts w:ascii="NimbusMonL" w:hAnsi="NimbusMonL"/>
-        </w:rPr>
-        <w:t xml:space="preserve"> </w:t>
-      </w:r>
-      <w:proofErr w:type="spellStart"/>
-      <w:r>
-        <w:rPr>
-          <w:rFonts w:ascii="NimbusMonL" w:hAnsi="NimbusMonL"/>
-        </w:rPr>
-        <w:t>int</w:t>
-      </w:r>
-      <w:proofErr w:type="spellEnd"/>
+        <w:t>const int</w:t>
+      </w:r>
       <w:r>
         <w:rPr>
           <w:rFonts w:ascii="NimbusMonL" w:hAnsi="NimbusMonL"/>
@@ -1525,14 +1197,12 @@
         </w:rPr>
         <w:t xml:space="preserve">and </w:t>
       </w:r>
-      <w:proofErr w:type="spellStart"/>
       <w:r>
         <w:rPr>
           <w:rFonts w:ascii="NimbusMonL" w:hAnsi="NimbusMonL"/>
         </w:rPr>
         <w:t>int</w:t>
       </w:r>
-      <w:proofErr w:type="spellEnd"/>
       <w:r>
         <w:rPr>
           <w:rFonts w:ascii="NimbusMonL" w:hAnsi="NimbusMonL"/>
@@ -1540,19 +1210,11 @@
         </w:rPr>
         <w:t xml:space="preserve">* </w:t>
       </w:r>
-      <w:proofErr w:type="spellStart"/>
       <w:r>
         <w:rPr>
           <w:rFonts w:ascii="NimbusMonL" w:hAnsi="NimbusMonL"/>
         </w:rPr>
-        <w:t>const</w:t>
-      </w:r>
-      <w:proofErr w:type="spellEnd"/>
-      <w:r>
-        <w:rPr>
-          <w:rFonts w:ascii="NimbusMonL" w:hAnsi="NimbusMonL"/>
-        </w:rPr>
-        <w:t xml:space="preserve"> b</w:t>
+        <w:t>const b</w:t>
       </w:r>
       <w:r>
         <w:rPr>
@@ -1588,35 +1250,7 @@
         <w:rPr>
           <w:rFonts w:ascii="NimbusRomNo9L" w:hAnsi="NimbusRomNo9L"/>
         </w:rPr>
-        <w:t xml:space="preserve">pointer, </w:t>
-      </w:r>
-      <w:proofErr w:type="spellStart"/>
-      <w:r>
-        <w:rPr>
-          <w:rFonts w:ascii="NimbusRomNo9L" w:hAnsi="NimbusRomNo9L"/>
-        </w:rPr>
-        <w:t>int</w:t>
-      </w:r>
-      <w:proofErr w:type="spellEnd"/>
-      <w:r>
-        <w:rPr>
-          <w:rFonts w:ascii="NimbusRomNo9L" w:hAnsi="NimbusRomNo9L"/>
-        </w:rPr>
-        <w:t xml:space="preserve">* </w:t>
-      </w:r>
-      <w:proofErr w:type="spellStart"/>
-      <w:r>
-        <w:rPr>
-          <w:rFonts w:ascii="NimbusRomNo9L" w:hAnsi="NimbusRomNo9L"/>
-        </w:rPr>
-        <w:t>const</w:t>
-      </w:r>
-      <w:proofErr w:type="spellEnd"/>
-      <w:r>
-        <w:rPr>
-          <w:rFonts w:ascii="NimbusRomNo9L" w:hAnsi="NimbusRomNo9L"/>
-        </w:rPr>
-        <w:t xml:space="preserve"> b, is a fixed pointer to a changeable value. </w:t>
+        <w:t xml:space="preserve">pointer, int* const b, is a fixed pointer to a changeable value. </w:t>
       </w:r>
     </w:p>
     <w:sectPr>
@@ -3269,7 +2903,7 @@
 </file>
 
 <file path=customXml/itemProps1.xml><?xml version="1.0" encoding="utf-8"?>
-<ds:datastoreItem xmlns:ds="http://schemas.openxmlformats.org/officeDocument/2006/customXml" ds:itemID="{D30193E7-985B-D843-8323-C340AFED8F2A}">
+<ds:datastoreItem xmlns:ds="http://schemas.openxmlformats.org/officeDocument/2006/customXml" ds:itemID="{6C592D22-7F10-D64E-8401-CE610494C4D5}">
   <ds:schemaRefs>
     <ds:schemaRef ds:uri="http://schemas.openxmlformats.org/officeDocument/2006/bibliography"/>
   </ds:schemaRefs>

</xml_diff>

<commit_message>
Modified hw03. Still modifying hw04.
</commit_message>
<xml_diff>
--- a/hw03/Aranda_HW03.docx
+++ b/hw03/Aranda_HW03.docx
@@ -11,11 +11,22 @@
       <w:r>
         <w:t>09/12/18</w:t>
       </w:r>
-    </w:p>
-    <w:p>
-      <w:r>
-        <w:t>Edward Peir</w:t>
-      </w:r>
+      <w:r>
+        <w:t xml:space="preserve"> (Revised: </w:t>
+      </w:r>
+      <w:r>
+        <w:t>10/8/18)</w:t>
+      </w:r>
+    </w:p>
+    <w:p>
+      <w:r>
+        <w:t xml:space="preserve">Edward </w:t>
+      </w:r>
+      <w:proofErr w:type="spellStart"/>
+      <w:r>
+        <w:t>Peir</w:t>
+      </w:r>
+      <w:proofErr w:type="spellEnd"/>
     </w:p>
     <w:p>
       <w:r>
@@ -79,11 +90,19 @@
           <w:rFonts w:ascii="NimbusMonL" w:eastAsia="Times New Roman" w:hAnsi="NimbusMonL" w:cs="Courier New"/>
         </w:rPr>
       </w:pPr>
-      <w:r>
-        <w:rPr>
-          <w:rFonts w:ascii="NimbusMonL" w:eastAsia="Times New Roman" w:hAnsi="NimbusMonL" w:cs="Courier New"/>
-        </w:rPr>
-        <w:t>int min;</w:t>
+      <w:proofErr w:type="spellStart"/>
+      <w:r>
+        <w:rPr>
+          <w:rFonts w:ascii="NimbusMonL" w:eastAsia="Times New Roman" w:hAnsi="NimbusMonL" w:cs="Courier New"/>
+        </w:rPr>
+        <w:t>int</w:t>
+      </w:r>
+      <w:proofErr w:type="spellEnd"/>
+      <w:r>
+        <w:rPr>
+          <w:rFonts w:ascii="NimbusMonL" w:eastAsia="Times New Roman" w:hAnsi="NimbusMonL" w:cs="Courier New"/>
+        </w:rPr>
+        <w:t xml:space="preserve"> min;</w:t>
       </w:r>
     </w:p>
     <w:p>
@@ -111,11 +130,69 @@
           <w:rFonts w:ascii="NimbusMonL" w:eastAsia="Times New Roman" w:hAnsi="NimbusMonL" w:cs="Courier New"/>
         </w:rPr>
       </w:pPr>
-      <w:r>
-        <w:rPr>
-          <w:rFonts w:ascii="NimbusMonL" w:eastAsia="Times New Roman" w:hAnsi="NimbusMonL" w:cs="Courier New"/>
-        </w:rPr>
-        <w:t>for(int i=0; i&lt;10; ++i) {</w:t>
+      <w:proofErr w:type="gramStart"/>
+      <w:r>
+        <w:rPr>
+          <w:rFonts w:ascii="NimbusMonL" w:eastAsia="Times New Roman" w:hAnsi="NimbusMonL" w:cs="Courier New"/>
+        </w:rPr>
+        <w:t>for(</w:t>
+      </w:r>
+      <w:proofErr w:type="spellStart"/>
+      <w:proofErr w:type="gramEnd"/>
+      <w:r>
+        <w:rPr>
+          <w:rFonts w:ascii="NimbusMonL" w:eastAsia="Times New Roman" w:hAnsi="NimbusMonL" w:cs="Courier New"/>
+        </w:rPr>
+        <w:t>int</w:t>
+      </w:r>
+      <w:proofErr w:type="spellEnd"/>
+      <w:r>
+        <w:rPr>
+          <w:rFonts w:ascii="NimbusMonL" w:eastAsia="Times New Roman" w:hAnsi="NimbusMonL" w:cs="Courier New"/>
+        </w:rPr>
+        <w:t xml:space="preserve"> </w:t>
+      </w:r>
+      <w:proofErr w:type="spellStart"/>
+      <w:r>
+        <w:rPr>
+          <w:rFonts w:ascii="NimbusMonL" w:eastAsia="Times New Roman" w:hAnsi="NimbusMonL" w:cs="Courier New"/>
+        </w:rPr>
+        <w:t>i</w:t>
+      </w:r>
+      <w:proofErr w:type="spellEnd"/>
+      <w:r>
+        <w:rPr>
+          <w:rFonts w:ascii="NimbusMonL" w:eastAsia="Times New Roman" w:hAnsi="NimbusMonL" w:cs="Courier New"/>
+        </w:rPr>
+        <w:t xml:space="preserve">=0; </w:t>
+      </w:r>
+      <w:proofErr w:type="spellStart"/>
+      <w:r>
+        <w:rPr>
+          <w:rFonts w:ascii="NimbusMonL" w:eastAsia="Times New Roman" w:hAnsi="NimbusMonL" w:cs="Courier New"/>
+        </w:rPr>
+        <w:t>i</w:t>
+      </w:r>
+      <w:proofErr w:type="spellEnd"/>
+      <w:r>
+        <w:rPr>
+          <w:rFonts w:ascii="NimbusMonL" w:eastAsia="Times New Roman" w:hAnsi="NimbusMonL" w:cs="Courier New"/>
+        </w:rPr>
+        <w:t>&lt;10; ++</w:t>
+      </w:r>
+      <w:proofErr w:type="spellStart"/>
+      <w:r>
+        <w:rPr>
+          <w:rFonts w:ascii="NimbusMonL" w:eastAsia="Times New Roman" w:hAnsi="NimbusMonL" w:cs="Courier New"/>
+        </w:rPr>
+        <w:t>i</w:t>
+      </w:r>
+      <w:proofErr w:type="spellEnd"/>
+      <w:r>
+        <w:rPr>
+          <w:rFonts w:ascii="NimbusMonL" w:eastAsia="Times New Roman" w:hAnsi="NimbusMonL" w:cs="Courier New"/>
+        </w:rPr>
+        <w:t>) {</w:t>
       </w:r>
     </w:p>
     <w:p>
@@ -143,11 +220,19 @@
           <w:rFonts w:ascii="NimbusMonL" w:eastAsia="Times New Roman" w:hAnsi="NimbusMonL" w:cs="Courier New"/>
         </w:rPr>
       </w:pPr>
-      <w:r>
-        <w:rPr>
-          <w:rFonts w:ascii="NimbusMonL" w:eastAsia="Times New Roman" w:hAnsi="NimbusMonL" w:cs="Courier New"/>
-        </w:rPr>
-        <w:t>int value;</w:t>
+      <w:proofErr w:type="spellStart"/>
+      <w:r>
+        <w:rPr>
+          <w:rFonts w:ascii="NimbusMonL" w:eastAsia="Times New Roman" w:hAnsi="NimbusMonL" w:cs="Courier New"/>
+        </w:rPr>
+        <w:t>int</w:t>
+      </w:r>
+      <w:proofErr w:type="spellEnd"/>
+      <w:r>
+        <w:rPr>
+          <w:rFonts w:ascii="NimbusMonL" w:eastAsia="Times New Roman" w:hAnsi="NimbusMonL" w:cs="Courier New"/>
+        </w:rPr>
+        <w:t xml:space="preserve"> value;</w:t>
       </w:r>
     </w:p>
     <w:p>
@@ -175,11 +260,27 @@
           <w:rFonts w:ascii="NimbusMonL" w:eastAsia="Times New Roman" w:hAnsi="NimbusMonL" w:cs="Courier New"/>
         </w:rPr>
       </w:pPr>
-      <w:r>
-        <w:rPr>
-          <w:rFonts w:ascii="NimbusMonL" w:eastAsia="Times New Roman" w:hAnsi="NimbusMonL" w:cs="Courier New"/>
-        </w:rPr>
-        <w:t>scanf("%d", &amp;value);</w:t>
+      <w:proofErr w:type="spellStart"/>
+      <w:proofErr w:type="gramStart"/>
+      <w:r>
+        <w:rPr>
+          <w:rFonts w:ascii="NimbusMonL" w:eastAsia="Times New Roman" w:hAnsi="NimbusMonL" w:cs="Courier New"/>
+        </w:rPr>
+        <w:t>scanf</w:t>
+      </w:r>
+      <w:proofErr w:type="spellEnd"/>
+      <w:r>
+        <w:rPr>
+          <w:rFonts w:ascii="NimbusMonL" w:eastAsia="Times New Roman" w:hAnsi="NimbusMonL" w:cs="Courier New"/>
+        </w:rPr>
+        <w:t>(</w:t>
+      </w:r>
+      <w:proofErr w:type="gramEnd"/>
+      <w:r>
+        <w:rPr>
+          <w:rFonts w:ascii="NimbusMonL" w:eastAsia="Times New Roman" w:hAnsi="NimbusMonL" w:cs="Courier New"/>
+        </w:rPr>
+        <w:t>"%d", &amp;value);</w:t>
       </w:r>
     </w:p>
     <w:p>
@@ -211,7 +312,21 @@
         <w:rPr>
           <w:rFonts w:ascii="NimbusMonL" w:eastAsia="Times New Roman" w:hAnsi="NimbusMonL" w:cs="Courier New"/>
         </w:rPr>
-        <w:t>if(i=</w:t>
+        <w:t>if(</w:t>
+      </w:r>
+      <w:proofErr w:type="spellStart"/>
+      <w:r>
+        <w:rPr>
+          <w:rFonts w:ascii="NimbusMonL" w:eastAsia="Times New Roman" w:hAnsi="NimbusMonL" w:cs="Courier New"/>
+        </w:rPr>
+        <w:t>i</w:t>
+      </w:r>
+      <w:proofErr w:type="spellEnd"/>
+      <w:r>
+        <w:rPr>
+          <w:rFonts w:ascii="NimbusMonL" w:eastAsia="Times New Roman" w:hAnsi="NimbusMonL" w:cs="Courier New"/>
+        </w:rPr>
+        <w:t>=</w:t>
       </w:r>
       <w:r>
         <w:rPr>
@@ -368,11 +483,27 @@
           <w:rFonts w:ascii="NimbusMonL" w:eastAsia="Times New Roman" w:hAnsi="NimbusMonL" w:cs="Courier New"/>
         </w:rPr>
       </w:pPr>
-      <w:r>
-        <w:rPr>
-          <w:rFonts w:ascii="NimbusMonL" w:eastAsia="Times New Roman" w:hAnsi="NimbusMonL" w:cs="Courier New"/>
-        </w:rPr>
-        <w:t>printf("The smallest or the 10 values you entered was %d\n", min);</w:t>
+      <w:proofErr w:type="spellStart"/>
+      <w:proofErr w:type="gramStart"/>
+      <w:r>
+        <w:rPr>
+          <w:rFonts w:ascii="NimbusMonL" w:eastAsia="Times New Roman" w:hAnsi="NimbusMonL" w:cs="Courier New"/>
+        </w:rPr>
+        <w:t>printf</w:t>
+      </w:r>
+      <w:proofErr w:type="spellEnd"/>
+      <w:r>
+        <w:rPr>
+          <w:rFonts w:ascii="NimbusMonL" w:eastAsia="Times New Roman" w:hAnsi="NimbusMonL" w:cs="Courier New"/>
+        </w:rPr>
+        <w:t>(</w:t>
+      </w:r>
+      <w:proofErr w:type="gramEnd"/>
+      <w:r>
+        <w:rPr>
+          <w:rFonts w:ascii="NimbusMonL" w:eastAsia="Times New Roman" w:hAnsi="NimbusMonL" w:cs="Courier New"/>
+        </w:rPr>
+        <w:t>"The smallest or the 10 values you entered was %d\n", min);</w:t>
       </w:r>
     </w:p>
     <w:p>
@@ -418,19 +549,46 @@
           <w:rFonts w:ascii="NimbusMonL" w:eastAsia="Times New Roman" w:hAnsi="NimbusMonL" w:cs="Courier New"/>
         </w:rPr>
       </w:pPr>
+      <w:proofErr w:type="spellStart"/>
       <w:r>
         <w:rPr>
           <w:rFonts w:ascii="NimbusMonL" w:eastAsia="Times New Roman" w:hAnsi="NimbusMonL" w:cs="Courier New"/>
           <w:position w:val="-4"/>
         </w:rPr>
+        <w:t>int</w:t>
+      </w:r>
+      <w:proofErr w:type="spellEnd"/>
+      <w:proofErr w:type="gramStart"/>
+      <w:r>
+        <w:rPr>
+          <w:rFonts w:ascii="NimbusMonL" w:eastAsia="Times New Roman" w:hAnsi="NimbusMonL" w:cs="Courier New"/>
+          <w:position w:val="-4"/>
+        </w:rPr>
+        <w:t xml:space="preserve">* </w:t>
+      </w:r>
+      <w:r>
+        <w:rPr>
+          <w:rFonts w:ascii="NimbusMonL" w:eastAsia="Times New Roman" w:hAnsi="NimbusMonL" w:cs="Courier New"/>
+          <w:position w:val="-4"/>
+        </w:rPr>
         <w:t xml:space="preserve"> </w:t>
       </w:r>
-      <w:r>
-        <w:rPr>
-          <w:rFonts w:ascii="NimbusMonL" w:eastAsia="Times New Roman" w:hAnsi="NimbusMonL" w:cs="Courier New"/>
-        </w:rPr>
-        <w:t>pointerToMax(</w:t>
-      </w:r>
+      <w:proofErr w:type="spellStart"/>
+      <w:r>
+        <w:rPr>
+          <w:rFonts w:ascii="NimbusMonL" w:eastAsia="Times New Roman" w:hAnsi="NimbusMonL" w:cs="Courier New"/>
+        </w:rPr>
+        <w:t>pointerToMax</w:t>
+      </w:r>
+      <w:proofErr w:type="spellEnd"/>
+      <w:proofErr w:type="gramEnd"/>
+      <w:r>
+        <w:rPr>
+          <w:rFonts w:ascii="NimbusMonL" w:eastAsia="Times New Roman" w:hAnsi="NimbusMonL" w:cs="Courier New"/>
+        </w:rPr>
+        <w:t>(</w:t>
+      </w:r>
+      <w:proofErr w:type="spellStart"/>
       <w:r>
         <w:rPr>
           <w:rFonts w:ascii="NimbusMonL" w:eastAsia="Times New Roman" w:hAnsi="NimbusMonL" w:cs="Courier New"/>
@@ -438,6 +596,7 @@
         </w:rPr>
         <w:t>int</w:t>
       </w:r>
+      <w:proofErr w:type="spellEnd"/>
       <w:r>
         <w:rPr>
           <w:rFonts w:ascii="NimbusMonL" w:eastAsia="Times New Roman" w:hAnsi="NimbusMonL" w:cs="Courier New"/>
@@ -458,6 +617,7 @@
         </w:rPr>
         <w:t xml:space="preserve">, </w:t>
       </w:r>
+      <w:proofErr w:type="spellStart"/>
       <w:r>
         <w:rPr>
           <w:rFonts w:ascii="NimbusMonL" w:eastAsia="Times New Roman" w:hAnsi="NimbusMonL" w:cs="Courier New"/>
@@ -465,6 +625,7 @@
         </w:rPr>
         <w:t>int</w:t>
       </w:r>
+      <w:proofErr w:type="spellEnd"/>
       <w:r>
         <w:rPr>
           <w:rFonts w:ascii="NimbusMonL" w:eastAsia="Times New Roman" w:hAnsi="NimbusMonL" w:cs="Courier New"/>
@@ -541,7 +702,77 @@
         <w:rPr>
           <w:rFonts w:ascii="NimbusMonL" w:eastAsia="Times New Roman" w:hAnsi="NimbusMonL" w:cs="Courier New"/>
         </w:rPr>
-        <w:t>if(a&gt;b) return &amp;a;</w:t>
+        <w:t>if</w:t>
+      </w:r>
+      <w:r>
+        <w:rPr>
+          <w:rFonts w:ascii="NimbusMonL" w:eastAsia="Times New Roman" w:hAnsi="NimbusMonL" w:cs="Courier New"/>
+        </w:rPr>
+        <w:t xml:space="preserve"> </w:t>
+      </w:r>
+      <w:proofErr w:type="gramStart"/>
+      <w:r>
+        <w:rPr>
+          <w:rFonts w:ascii="NimbusMonL" w:eastAsia="Times New Roman" w:hAnsi="NimbusMonL" w:cs="Courier New"/>
+        </w:rPr>
+        <w:t>(</w:t>
+      </w:r>
+      <w:r>
+        <w:rPr>
+          <w:rFonts w:ascii="NimbusMonL" w:eastAsia="Times New Roman" w:hAnsi="NimbusMonL" w:cs="Courier New"/>
+        </w:rPr>
+        <w:t xml:space="preserve"> </w:t>
+      </w:r>
+      <w:r>
+        <w:rPr>
+          <w:rFonts w:ascii="NimbusMonL" w:eastAsia="Times New Roman" w:hAnsi="NimbusMonL" w:cs="Courier New"/>
+          <w:color w:val="FF0000"/>
+        </w:rPr>
+        <w:t>*</w:t>
+      </w:r>
+      <w:proofErr w:type="gramEnd"/>
+      <w:r>
+        <w:rPr>
+          <w:rFonts w:ascii="NimbusMonL" w:eastAsia="Times New Roman" w:hAnsi="NimbusMonL" w:cs="Courier New"/>
+        </w:rPr>
+        <w:t>a</w:t>
+      </w:r>
+      <w:r>
+        <w:rPr>
+          <w:rFonts w:ascii="NimbusMonL" w:eastAsia="Times New Roman" w:hAnsi="NimbusMonL" w:cs="Courier New"/>
+        </w:rPr>
+        <w:t xml:space="preserve"> </w:t>
+      </w:r>
+      <w:r>
+        <w:rPr>
+          <w:rFonts w:ascii="NimbusMonL" w:eastAsia="Times New Roman" w:hAnsi="NimbusMonL" w:cs="Courier New"/>
+        </w:rPr>
+        <w:t>&gt;</w:t>
+      </w:r>
+      <w:r>
+        <w:rPr>
+          <w:rFonts w:ascii="NimbusMonL" w:eastAsia="Times New Roman" w:hAnsi="NimbusMonL" w:cs="Courier New"/>
+        </w:rPr>
+        <w:t xml:space="preserve"> </w:t>
+      </w:r>
+      <w:r>
+        <w:rPr>
+          <w:rFonts w:ascii="NimbusMonL" w:eastAsia="Times New Roman" w:hAnsi="NimbusMonL" w:cs="Courier New"/>
+          <w:color w:val="FF0000"/>
+        </w:rPr>
+        <w:t>*</w:t>
+      </w:r>
+      <w:r>
+        <w:rPr>
+          <w:rFonts w:ascii="NimbusMonL" w:eastAsia="Times New Roman" w:hAnsi="NimbusMonL" w:cs="Courier New"/>
+        </w:rPr>
+        <w:t xml:space="preserve">b) return </w:t>
+      </w:r>
+      <w:r>
+        <w:rPr>
+          <w:rFonts w:ascii="NimbusMonL" w:eastAsia="Times New Roman" w:hAnsi="NimbusMonL" w:cs="Courier New"/>
+        </w:rPr>
+        <w:t>a;</w:t>
       </w:r>
     </w:p>
     <w:p>
@@ -575,8 +806,6 @@
         </w:rPr>
         <w:tab/>
       </w:r>
-      <w:bookmarkStart w:id="0" w:name="_GoBack"/>
-      <w:bookmarkEnd w:id="0"/>
     </w:p>
     <w:p>
       <w:pPr>
@@ -614,7 +843,13 @@
         <w:rPr>
           <w:rFonts w:ascii="NimbusMonL" w:eastAsia="Times New Roman" w:hAnsi="NimbusMonL" w:cs="Courier New"/>
         </w:rPr>
-        <w:t>return &amp;b;</w:t>
+        <w:t xml:space="preserve">return </w:t>
+      </w:r>
+      <w:r>
+        <w:rPr>
+          <w:rFonts w:ascii="NimbusMonL" w:eastAsia="Times New Roman" w:hAnsi="NimbusMonL" w:cs="Courier New"/>
+        </w:rPr>
+        <w:t>b;</w:t>
       </w:r>
     </w:p>
     <w:p>
@@ -675,12 +910,14 @@
           <w:rFonts w:ascii="NimbusMonL" w:eastAsia="Times New Roman" w:hAnsi="NimbusMonL" w:cs="Courier New"/>
         </w:rPr>
       </w:pPr>
+      <w:proofErr w:type="spellStart"/>
       <w:r>
         <w:rPr>
           <w:rFonts w:ascii="NimbusMonL" w:eastAsia="Times New Roman" w:hAnsi="NimbusMonL" w:cs="Courier New"/>
         </w:rPr>
         <w:t>int</w:t>
       </w:r>
+      <w:proofErr w:type="spellEnd"/>
       <w:r>
         <w:rPr>
           <w:rFonts w:ascii="NimbusMonL" w:eastAsia="Times New Roman" w:hAnsi="NimbusMonL" w:cs="Courier New"/>
@@ -688,11 +925,38 @@
         </w:rPr>
         <w:t xml:space="preserve">* </w:t>
       </w:r>
-      <w:r>
-        <w:rPr>
-          <w:rFonts w:ascii="NimbusMonL" w:eastAsia="Times New Roman" w:hAnsi="NimbusMonL" w:cs="Courier New"/>
-        </w:rPr>
-        <w:t>ptr = NULL;</w:t>
+      <w:proofErr w:type="spellStart"/>
+      <w:r>
+        <w:rPr>
+          <w:rFonts w:ascii="NimbusMonL" w:eastAsia="Times New Roman" w:hAnsi="NimbusMonL" w:cs="Courier New"/>
+        </w:rPr>
+        <w:t>ptr</w:t>
+      </w:r>
+      <w:proofErr w:type="spellEnd"/>
+      <w:r>
+        <w:rPr>
+          <w:rFonts w:ascii="NimbusMonL" w:eastAsia="Times New Roman" w:hAnsi="NimbusMonL" w:cs="Courier New"/>
+        </w:rPr>
+        <w:t xml:space="preserve"> = </w:t>
+      </w:r>
+      <w:r>
+        <w:rPr>
+          <w:rFonts w:ascii="NimbusMonL" w:eastAsia="Times New Roman" w:hAnsi="NimbusMonL" w:cs="Courier New"/>
+          <w:color w:val="FF0000"/>
+        </w:rPr>
+        <w:t>1</w:t>
+      </w:r>
+      <w:r>
+        <w:rPr>
+          <w:rFonts w:ascii="NimbusMonL" w:eastAsia="Times New Roman" w:hAnsi="NimbusMonL" w:cs="Courier New"/>
+        </w:rPr>
+        <w:t>;</w:t>
+      </w:r>
+      <w:r>
+        <w:rPr>
+          <w:rFonts w:ascii="NimbusMonL" w:eastAsia="Times New Roman" w:hAnsi="NimbusMonL" w:cs="Courier New"/>
+        </w:rPr>
+        <w:t xml:space="preserve"> //NULL is an invalid memory</w:t>
       </w:r>
     </w:p>
     <w:p>
@@ -720,11 +984,27 @@
           <w:rFonts w:ascii="NimbusMonL" w:eastAsia="Times New Roman" w:hAnsi="NimbusMonL" w:cs="Courier New"/>
         </w:rPr>
       </w:pPr>
-      <w:r>
-        <w:rPr>
-          <w:rFonts w:ascii="NimbusMonL" w:eastAsia="Times New Roman" w:hAnsi="NimbusMonL" w:cs="Courier New"/>
-        </w:rPr>
-        <w:t xml:space="preserve">scanf("%d", </w:t>
+      <w:proofErr w:type="spellStart"/>
+      <w:proofErr w:type="gramStart"/>
+      <w:r>
+        <w:rPr>
+          <w:rFonts w:ascii="NimbusMonL" w:eastAsia="Times New Roman" w:hAnsi="NimbusMonL" w:cs="Courier New"/>
+        </w:rPr>
+        <w:t>scanf</w:t>
+      </w:r>
+      <w:proofErr w:type="spellEnd"/>
+      <w:r>
+        <w:rPr>
+          <w:rFonts w:ascii="NimbusMonL" w:eastAsia="Times New Roman" w:hAnsi="NimbusMonL" w:cs="Courier New"/>
+        </w:rPr>
+        <w:t>(</w:t>
+      </w:r>
+      <w:proofErr w:type="gramEnd"/>
+      <w:r>
+        <w:rPr>
+          <w:rFonts w:ascii="NimbusMonL" w:eastAsia="Times New Roman" w:hAnsi="NimbusMonL" w:cs="Courier New"/>
+        </w:rPr>
+        <w:t xml:space="preserve">"%d", </w:t>
       </w:r>
       <w:r>
         <w:rPr>
@@ -733,12 +1013,22 @@
         </w:rPr>
         <w:t>*</w:t>
       </w:r>
-      <w:r>
-        <w:rPr>
-          <w:rFonts w:ascii="NimbusMonL" w:eastAsia="Times New Roman" w:hAnsi="NimbusMonL" w:cs="Courier New"/>
-        </w:rPr>
-        <w:t>ptr);</w:t>
-      </w:r>
+      <w:proofErr w:type="spellStart"/>
+      <w:r>
+        <w:rPr>
+          <w:rFonts w:ascii="NimbusMonL" w:eastAsia="Times New Roman" w:hAnsi="NimbusMonL" w:cs="Courier New"/>
+        </w:rPr>
+        <w:t>ptr</w:t>
+      </w:r>
+      <w:proofErr w:type="spellEnd"/>
+      <w:r>
+        <w:rPr>
+          <w:rFonts w:ascii="NimbusMonL" w:eastAsia="Times New Roman" w:hAnsi="NimbusMonL" w:cs="Courier New"/>
+        </w:rPr>
+        <w:t>);</w:t>
+      </w:r>
+      <w:bookmarkStart w:id="0" w:name="_GoBack"/>
+      <w:bookmarkEnd w:id="0"/>
     </w:p>
     <w:p>
       <w:pPr>
@@ -766,17 +1056,41 @@
           <w:color w:val="FF0000"/>
         </w:rPr>
       </w:pPr>
-      <w:r>
-        <w:rPr>
-          <w:rFonts w:ascii="NimbusMonL" w:eastAsia="Times New Roman" w:hAnsi="NimbusMonL" w:cs="Courier New"/>
-        </w:rPr>
-        <w:t xml:space="preserve">printf("You entered %d", </w:t>
-      </w:r>
-      <w:r>
-        <w:rPr>
-          <w:rFonts w:ascii="NimbusMonL" w:eastAsia="Times New Roman" w:hAnsi="NimbusMonL" w:cs="Courier New"/>
-        </w:rPr>
-        <w:t>ptr)</w:t>
+      <w:proofErr w:type="spellStart"/>
+      <w:proofErr w:type="gramStart"/>
+      <w:r>
+        <w:rPr>
+          <w:rFonts w:ascii="NimbusMonL" w:eastAsia="Times New Roman" w:hAnsi="NimbusMonL" w:cs="Courier New"/>
+        </w:rPr>
+        <w:t>printf</w:t>
+      </w:r>
+      <w:proofErr w:type="spellEnd"/>
+      <w:r>
+        <w:rPr>
+          <w:rFonts w:ascii="NimbusMonL" w:eastAsia="Times New Roman" w:hAnsi="NimbusMonL" w:cs="Courier New"/>
+        </w:rPr>
+        <w:t>(</w:t>
+      </w:r>
+      <w:proofErr w:type="gramEnd"/>
+      <w:r>
+        <w:rPr>
+          <w:rFonts w:ascii="NimbusMonL" w:eastAsia="Times New Roman" w:hAnsi="NimbusMonL" w:cs="Courier New"/>
+        </w:rPr>
+        <w:t xml:space="preserve">"You entered %d", </w:t>
+      </w:r>
+      <w:proofErr w:type="spellStart"/>
+      <w:r>
+        <w:rPr>
+          <w:rFonts w:ascii="NimbusMonL" w:eastAsia="Times New Roman" w:hAnsi="NimbusMonL" w:cs="Courier New"/>
+        </w:rPr>
+        <w:t>ptr</w:t>
+      </w:r>
+      <w:proofErr w:type="spellEnd"/>
+      <w:r>
+        <w:rPr>
+          <w:rFonts w:ascii="NimbusMonL" w:eastAsia="Times New Roman" w:hAnsi="NimbusMonL" w:cs="Courier New"/>
+        </w:rPr>
+        <w:t>)</w:t>
       </w:r>
       <w:r>
         <w:rPr>
@@ -848,11 +1162,26 @@
           <w:rFonts w:ascii="NimbusRomNo9L" w:hAnsi="NimbusRomNo9L"/>
         </w:rPr>
       </w:pPr>
-      <w:r>
-        <w:rPr>
-          <w:rFonts w:ascii="NimbusRomNo9L" w:hAnsi="NimbusRomNo9L"/>
-        </w:rPr>
-        <w:t>int* a;</w:t>
+      <w:proofErr w:type="spellStart"/>
+      <w:r>
+        <w:rPr>
+          <w:rFonts w:ascii="NimbusRomNo9L" w:hAnsi="NimbusRomNo9L"/>
+        </w:rPr>
+        <w:t>int</w:t>
+      </w:r>
+      <w:proofErr w:type="spellEnd"/>
+      <w:r>
+        <w:rPr>
+          <w:rFonts w:ascii="NimbusRomNo9L" w:hAnsi="NimbusRomNo9L"/>
+        </w:rPr>
+        <w:t xml:space="preserve">* </w:t>
+      </w:r>
+      <w:proofErr w:type="gramStart"/>
+      <w:r>
+        <w:rPr>
+          <w:rFonts w:ascii="NimbusRomNo9L" w:hAnsi="NimbusRomNo9L"/>
+        </w:rPr>
+        <w:t>a;</w:t>
       </w:r>
       <w:r>
         <w:rPr>
@@ -871,7 +1200,15 @@
           <w:rFonts w:ascii="NimbusRomNo9L" w:hAnsi="NimbusRomNo9L"/>
           <w:color w:val="FF0000"/>
         </w:rPr>
-        <w:t xml:space="preserve">A </w:t>
+        <w:t>A</w:t>
+      </w:r>
+      <w:proofErr w:type="gramEnd"/>
+      <w:r>
+        <w:rPr>
+          <w:rFonts w:ascii="NimbusRomNo9L" w:hAnsi="NimbusRomNo9L"/>
+          <w:color w:val="FF0000"/>
+        </w:rPr>
+        <w:t xml:space="preserve"> </w:t>
       </w:r>
       <w:r>
         <w:rPr>
@@ -920,11 +1257,33 @@
           <w:rFonts w:ascii="NimbusRomNo9L" w:hAnsi="NimbusRomNo9L"/>
         </w:rPr>
       </w:pPr>
-      <w:r>
-        <w:rPr>
-          <w:rFonts w:ascii="NimbusRomNo9L" w:hAnsi="NimbusRomNo9L"/>
-        </w:rPr>
-        <w:t>const int b;</w:t>
+      <w:proofErr w:type="spellStart"/>
+      <w:r>
+        <w:rPr>
+          <w:rFonts w:ascii="NimbusRomNo9L" w:hAnsi="NimbusRomNo9L"/>
+        </w:rPr>
+        <w:t>const</w:t>
+      </w:r>
+      <w:proofErr w:type="spellEnd"/>
+      <w:r>
+        <w:rPr>
+          <w:rFonts w:ascii="NimbusRomNo9L" w:hAnsi="NimbusRomNo9L"/>
+        </w:rPr>
+        <w:t xml:space="preserve"> </w:t>
+      </w:r>
+      <w:proofErr w:type="spellStart"/>
+      <w:r>
+        <w:rPr>
+          <w:rFonts w:ascii="NimbusRomNo9L" w:hAnsi="NimbusRomNo9L"/>
+        </w:rPr>
+        <w:t>int</w:t>
+      </w:r>
+      <w:proofErr w:type="spellEnd"/>
+      <w:r>
+        <w:rPr>
+          <w:rFonts w:ascii="NimbusRomNo9L" w:hAnsi="NimbusRomNo9L"/>
+        </w:rPr>
+        <w:t xml:space="preserve"> b;</w:t>
       </w:r>
       <w:r>
         <w:rPr>
@@ -959,11 +1318,33 @@
           <w:color w:val="FF0000"/>
         </w:rPr>
       </w:pPr>
-      <w:r>
-        <w:rPr>
-          <w:rFonts w:ascii="NimbusRomNo9L" w:hAnsi="NimbusRomNo9L"/>
-        </w:rPr>
-        <w:t>const int* c;</w:t>
+      <w:proofErr w:type="spellStart"/>
+      <w:r>
+        <w:rPr>
+          <w:rFonts w:ascii="NimbusRomNo9L" w:hAnsi="NimbusRomNo9L"/>
+        </w:rPr>
+        <w:t>const</w:t>
+      </w:r>
+      <w:proofErr w:type="spellEnd"/>
+      <w:r>
+        <w:rPr>
+          <w:rFonts w:ascii="NimbusRomNo9L" w:hAnsi="NimbusRomNo9L"/>
+        </w:rPr>
+        <w:t xml:space="preserve"> </w:t>
+      </w:r>
+      <w:proofErr w:type="spellStart"/>
+      <w:r>
+        <w:rPr>
+          <w:rFonts w:ascii="NimbusRomNo9L" w:hAnsi="NimbusRomNo9L"/>
+        </w:rPr>
+        <w:t>int</w:t>
+      </w:r>
+      <w:proofErr w:type="spellEnd"/>
+      <w:r>
+        <w:rPr>
+          <w:rFonts w:ascii="NimbusRomNo9L" w:hAnsi="NimbusRomNo9L"/>
+        </w:rPr>
+        <w:t>* c;</w:t>
       </w:r>
       <w:r>
         <w:rPr>
@@ -1004,11 +1385,33 @@
           <w:rFonts w:ascii="NimbusRomNo9L" w:hAnsi="NimbusRomNo9L"/>
         </w:rPr>
       </w:pPr>
-      <w:r>
-        <w:rPr>
-          <w:rFonts w:ascii="NimbusRomNo9L" w:hAnsi="NimbusRomNo9L"/>
-        </w:rPr>
-        <w:t>int* const d;</w:t>
+      <w:proofErr w:type="spellStart"/>
+      <w:r>
+        <w:rPr>
+          <w:rFonts w:ascii="NimbusRomNo9L" w:hAnsi="NimbusRomNo9L"/>
+        </w:rPr>
+        <w:t>int</w:t>
+      </w:r>
+      <w:proofErr w:type="spellEnd"/>
+      <w:r>
+        <w:rPr>
+          <w:rFonts w:ascii="NimbusRomNo9L" w:hAnsi="NimbusRomNo9L"/>
+        </w:rPr>
+        <w:t xml:space="preserve">* </w:t>
+      </w:r>
+      <w:proofErr w:type="spellStart"/>
+      <w:r>
+        <w:rPr>
+          <w:rFonts w:ascii="NimbusRomNo9L" w:hAnsi="NimbusRomNo9L"/>
+        </w:rPr>
+        <w:t>const</w:t>
+      </w:r>
+      <w:proofErr w:type="spellEnd"/>
+      <w:r>
+        <w:rPr>
+          <w:rFonts w:ascii="NimbusRomNo9L" w:hAnsi="NimbusRomNo9L"/>
+        </w:rPr>
+        <w:t xml:space="preserve"> d;</w:t>
       </w:r>
       <w:r>
         <w:rPr>
@@ -1049,11 +1452,47 @@
           <w:rFonts w:ascii="NimbusRomNo9L" w:hAnsi="NimbusRomNo9L"/>
         </w:rPr>
       </w:pPr>
-      <w:r>
-        <w:rPr>
-          <w:rFonts w:ascii="NimbusRomNo9L" w:hAnsi="NimbusRomNo9L"/>
-        </w:rPr>
-        <w:t xml:space="preserve">const int* const e; </w:t>
+      <w:proofErr w:type="spellStart"/>
+      <w:r>
+        <w:rPr>
+          <w:rFonts w:ascii="NimbusRomNo9L" w:hAnsi="NimbusRomNo9L"/>
+        </w:rPr>
+        <w:t>const</w:t>
+      </w:r>
+      <w:proofErr w:type="spellEnd"/>
+      <w:r>
+        <w:rPr>
+          <w:rFonts w:ascii="NimbusRomNo9L" w:hAnsi="NimbusRomNo9L"/>
+        </w:rPr>
+        <w:t xml:space="preserve"> </w:t>
+      </w:r>
+      <w:proofErr w:type="spellStart"/>
+      <w:r>
+        <w:rPr>
+          <w:rFonts w:ascii="NimbusRomNo9L" w:hAnsi="NimbusRomNo9L"/>
+        </w:rPr>
+        <w:t>int</w:t>
+      </w:r>
+      <w:proofErr w:type="spellEnd"/>
+      <w:r>
+        <w:rPr>
+          <w:rFonts w:ascii="NimbusRomNo9L" w:hAnsi="NimbusRomNo9L"/>
+        </w:rPr>
+        <w:t xml:space="preserve">* </w:t>
+      </w:r>
+      <w:proofErr w:type="spellStart"/>
+      <w:r>
+        <w:rPr>
+          <w:rFonts w:ascii="NimbusRomNo9L" w:hAnsi="NimbusRomNo9L"/>
+        </w:rPr>
+        <w:t>const</w:t>
+      </w:r>
+      <w:proofErr w:type="spellEnd"/>
+      <w:r>
+        <w:rPr>
+          <w:rFonts w:ascii="NimbusRomNo9L" w:hAnsi="NimbusRomNo9L"/>
+        </w:rPr>
+        <w:t xml:space="preserve"> e; </w:t>
       </w:r>
       <w:r>
         <w:rPr>
@@ -1172,12 +1611,28 @@
         </w:rPr>
         <w:t xml:space="preserve"> What is the difference between </w:t>
       </w:r>
+      <w:proofErr w:type="spellStart"/>
       <w:r>
         <w:rPr>
           <w:rFonts w:ascii="NimbusMonL" w:hAnsi="NimbusMonL"/>
         </w:rPr>
-        <w:t>const int</w:t>
-      </w:r>
+        <w:t>const</w:t>
+      </w:r>
+      <w:proofErr w:type="spellEnd"/>
+      <w:r>
+        <w:rPr>
+          <w:rFonts w:ascii="NimbusMonL" w:hAnsi="NimbusMonL"/>
+        </w:rPr>
+        <w:t xml:space="preserve"> </w:t>
+      </w:r>
+      <w:proofErr w:type="spellStart"/>
+      <w:r>
+        <w:rPr>
+          <w:rFonts w:ascii="NimbusMonL" w:hAnsi="NimbusMonL"/>
+        </w:rPr>
+        <w:t>int</w:t>
+      </w:r>
+      <w:proofErr w:type="spellEnd"/>
       <w:r>
         <w:rPr>
           <w:rFonts w:ascii="NimbusMonL" w:hAnsi="NimbusMonL"/>
@@ -1197,12 +1652,14 @@
         </w:rPr>
         <w:t xml:space="preserve">and </w:t>
       </w:r>
+      <w:proofErr w:type="spellStart"/>
       <w:r>
         <w:rPr>
           <w:rFonts w:ascii="NimbusMonL" w:hAnsi="NimbusMonL"/>
         </w:rPr>
         <w:t>int</w:t>
       </w:r>
+      <w:proofErr w:type="spellEnd"/>
       <w:r>
         <w:rPr>
           <w:rFonts w:ascii="NimbusMonL" w:hAnsi="NimbusMonL"/>
@@ -1210,11 +1667,19 @@
         </w:rPr>
         <w:t xml:space="preserve">* </w:t>
       </w:r>
+      <w:proofErr w:type="spellStart"/>
       <w:r>
         <w:rPr>
           <w:rFonts w:ascii="NimbusMonL" w:hAnsi="NimbusMonL"/>
         </w:rPr>
-        <w:t>const b</w:t>
+        <w:t>const</w:t>
+      </w:r>
+      <w:proofErr w:type="spellEnd"/>
+      <w:r>
+        <w:rPr>
+          <w:rFonts w:ascii="NimbusMonL" w:hAnsi="NimbusMonL"/>
+        </w:rPr>
+        <w:t xml:space="preserve"> b</w:t>
       </w:r>
       <w:r>
         <w:rPr>
@@ -1250,7 +1715,35 @@
         <w:rPr>
           <w:rFonts w:ascii="NimbusRomNo9L" w:hAnsi="NimbusRomNo9L"/>
         </w:rPr>
-        <w:t xml:space="preserve">pointer, int* const b, is a fixed pointer to a changeable value. </w:t>
+        <w:t xml:space="preserve">pointer, </w:t>
+      </w:r>
+      <w:proofErr w:type="spellStart"/>
+      <w:r>
+        <w:rPr>
+          <w:rFonts w:ascii="NimbusRomNo9L" w:hAnsi="NimbusRomNo9L"/>
+        </w:rPr>
+        <w:t>int</w:t>
+      </w:r>
+      <w:proofErr w:type="spellEnd"/>
+      <w:r>
+        <w:rPr>
+          <w:rFonts w:ascii="NimbusRomNo9L" w:hAnsi="NimbusRomNo9L"/>
+        </w:rPr>
+        <w:t xml:space="preserve">* </w:t>
+      </w:r>
+      <w:proofErr w:type="spellStart"/>
+      <w:r>
+        <w:rPr>
+          <w:rFonts w:ascii="NimbusRomNo9L" w:hAnsi="NimbusRomNo9L"/>
+        </w:rPr>
+        <w:t>const</w:t>
+      </w:r>
+      <w:proofErr w:type="spellEnd"/>
+      <w:r>
+        <w:rPr>
+          <w:rFonts w:ascii="NimbusRomNo9L" w:hAnsi="NimbusRomNo9L"/>
+        </w:rPr>
+        <w:t xml:space="preserve"> b, is a fixed pointer to a changeable value. </w:t>
       </w:r>
     </w:p>
     <w:sectPr>
@@ -2903,7 +3396,7 @@
 </file>
 
 <file path=customXml/itemProps1.xml><?xml version="1.0" encoding="utf-8"?>
-<ds:datastoreItem xmlns:ds="http://schemas.openxmlformats.org/officeDocument/2006/customXml" ds:itemID="{6C592D22-7F10-D64E-8401-CE610494C4D5}">
+<ds:datastoreItem xmlns:ds="http://schemas.openxmlformats.org/officeDocument/2006/customXml" ds:itemID="{F9DF7BB4-86A9-434F-994D-592500A3B287}">
   <ds:schemaRefs>
     <ds:schemaRef ds:uri="http://schemas.openxmlformats.org/officeDocument/2006/bibliography"/>
   </ds:schemaRefs>

</xml_diff>